<commit_message>
Updated Active Directory runbook
</commit_message>
<xml_diff>
--- a/Documentation/Active Directory.docx
+++ b/Documentation/Active Directory.docx
@@ -21,6 +21,14 @@
       </w:pPr>
       <w:r>
         <w:lastRenderedPageBreak/>
+        <w:t>Active Directory Domain Services</w:t>
+      </w:r>
+    </w:p>
+    <w:p>
+      <w:pPr>
+        <w:pStyle w:val="Heading2"/>
+      </w:pPr>
+      <w:r>
         <w:t>AD DS Domain Controller</w:t>
       </w:r>
     </w:p>
@@ -48,16 +56,16 @@
             <v:path o:extrusionok="f" gradientshapeok="t" o:connecttype="rect"/>
             <o:lock v:ext="edit" aspectratio="t"/>
           </v:shapetype>
-          <v:shape id="_x0000_i1031" type="#_x0000_t75" style="width:468pt;height:79.5pt" o:ole="">
+          <v:shape id="_x0000_i1025" type="#_x0000_t75" style="width:468pt;height:79.5pt" o:ole="">
             <v:imagedata r:id="rId5" o:title=""/>
           </v:shape>
-          <o:OLEObject Type="Embed" ProgID="Word.OpenDocumentText.12" ShapeID="_x0000_i1031" DrawAspect="Content" ObjectID="_1751126993" r:id="rId6"/>
+          <o:OLEObject Type="Embed" ProgID="Word.OpenDocumentText.12" ShapeID="_x0000_i1025" DrawAspect="Content" ObjectID="_1751183120" r:id="rId6"/>
         </w:object>
       </w:r>
     </w:p>
     <w:p>
       <w:pPr>
-        <w:pStyle w:val="Heading1"/>
+        <w:pStyle w:val="Heading2"/>
       </w:pPr>
       <w:r>
         <w:t>AD DS Domain Controller Member</w:t>
@@ -68,134 +76,50 @@
     <w:p>
       <w:r>
         <w:object w:dxaOrig="9360" w:dyaOrig="1590" w14:anchorId="5423467D">
-          <v:shape id="_x0000_i1033" type="#_x0000_t75" style="width:468pt;height:79.5pt" o:ole="">
+          <v:shape id="_x0000_i1026" type="#_x0000_t75" style="width:468pt;height:79.5pt" o:ole="">
             <v:imagedata r:id="rId7" o:title=""/>
           </v:shape>
-          <o:OLEObject Type="Embed" ProgID="Word.OpenDocumentText.12" ShapeID="_x0000_i1033" DrawAspect="Content" ObjectID="_1751126994" r:id="rId8"/>
+          <o:OLEObject Type="Embed" ProgID="Word.OpenDocumentText.12" ShapeID="_x0000_i1026" DrawAspect="Content" ObjectID="_1751183121" r:id="rId8"/>
         </w:object>
       </w:r>
     </w:p>
     <w:p>
       <w:pPr>
-        <w:pStyle w:val="Heading1"/>
+        <w:pStyle w:val="Heading2"/>
       </w:pPr>
       <w:r>
         <w:t>Health checks</w:t>
       </w:r>
     </w:p>
+    <w:bookmarkStart w:id="2" w:name="_MON_1751183092"/>
+    <w:bookmarkEnd w:id="2"/>
     <w:p>
       <w:r>
-        <w:t xml:space="preserve">Checking if the DC is located at the correct </w:t>
-      </w:r>
-      <w:proofErr w:type="spellStart"/>
-      <w:r>
-        <w:t>site.</w:t>
-      </w:r>
-      <w:proofErr w:type="spellEnd"/>
-      <w:r>
-        <w:br/>
-      </w:r>
-      <w:bookmarkStart w:id="2" w:name="_MON_1751126888"/>
-      <w:bookmarkEnd w:id="2"/>
-      <w:r>
-        <w:object w:dxaOrig="9360" w:dyaOrig="735" w14:anchorId="54B9D627">
-          <v:shape id="_x0000_i1035" type="#_x0000_t75" style="width:468pt;height:36.75pt" o:ole="">
+        <w:object w:dxaOrig="9360" w:dyaOrig="5295" w14:anchorId="0347B9E9">
+          <v:shape id="_x0000_i1040" type="#_x0000_t75" style="width:468pt;height:264.75pt" o:ole="">
             <v:imagedata r:id="rId9" o:title=""/>
           </v:shape>
-          <o:OLEObject Type="Embed" ProgID="Word.OpenDocumentText.12" ShapeID="_x0000_i1035" DrawAspect="Content" ObjectID="_1751126995" r:id="rId10"/>
+          <o:OLEObject Type="Embed" ProgID="Word.OpenDocumentText.12" ShapeID="_x0000_i1040" DrawAspect="Content" ObjectID="_1751183122" r:id="rId10"/>
+        </w:object>
+      </w:r>
+      <w:r>
+        <w:rPr>
+          <w:rStyle w:val="Heading2Char"/>
+        </w:rPr>
+        <w:t>Domain Join computer</w:t>
+      </w:r>
+      <w:bookmarkStart w:id="3" w:name="_MON_1751182800"/>
+      <w:bookmarkEnd w:id="3"/>
+      <w:r>
+        <w:object w:dxaOrig="9360" w:dyaOrig="2157" w14:anchorId="78401E3A">
+          <v:shape id="_x0000_i1038" type="#_x0000_t75" style="width:468pt;height:108pt" o:ole="">
+            <v:imagedata r:id="rId11" o:title=""/>
+          </v:shape>
+          <o:OLEObject Type="Embed" ProgID="Word.OpenDocumentText.12" ShapeID="_x0000_i1038" DrawAspect="Content" ObjectID="_1751183123" r:id="rId12"/>
         </w:object>
       </w:r>
     </w:p>
-    <w:p>
-      <w:r>
-        <w:t>Active Directory services that need to be running</w:t>
-      </w:r>
-      <w:r>
-        <w:br/>
-      </w:r>
-      <w:bookmarkStart w:id="3" w:name="_MON_1751126902"/>
-      <w:bookmarkEnd w:id="3"/>
-      <w:r>
-        <w:object w:dxaOrig="9360" w:dyaOrig="735" w14:anchorId="0D4EC207">
-          <v:shape id="_x0000_i1037" type="#_x0000_t75" style="width:468pt;height:36.75pt" o:ole="">
-            <v:imagedata r:id="rId11" o:title=""/>
-          </v:shape>
-          <o:OLEObject Type="Embed" ProgID="Word.OpenDocumentText.12" ShapeID="_x0000_i1037" DrawAspect="Content" ObjectID="_1751126996" r:id="rId12"/>
-        </w:object>
-      </w:r>
-    </w:p>
-    <w:p>
-      <w:r>
-        <w:t>Hidden admin shares must be shared. Shares SYSVOL and NETLOGON</w:t>
-      </w:r>
-      <w:r>
-        <w:br/>
-      </w:r>
-      <w:bookmarkStart w:id="4" w:name="_MON_1751126918"/>
-      <w:bookmarkEnd w:id="4"/>
-      <w:r>
-        <w:object w:dxaOrig="9360" w:dyaOrig="735" w14:anchorId="45600C4E">
-          <v:shape id="_x0000_i1039" type="#_x0000_t75" style="width:468pt;height:36.75pt" o:ole="">
-            <v:imagedata r:id="rId13" o:title=""/>
-          </v:shape>
-          <o:OLEObject Type="Embed" ProgID="Word.OpenDocumentText.12" ShapeID="_x0000_i1039" DrawAspect="Content" ObjectID="_1751126997" r:id="rId14"/>
-        </w:object>
-      </w:r>
-    </w:p>
-    <w:p>
-      <w:r>
-        <w:t>Checking replication between DC’s</w:t>
-      </w:r>
-      <w:r>
-        <w:br/>
-      </w:r>
-      <w:bookmarkStart w:id="5" w:name="_MON_1751126934"/>
-      <w:bookmarkEnd w:id="5"/>
-      <w:r>
-        <w:object w:dxaOrig="9360" w:dyaOrig="735" w14:anchorId="1E9601A8">
-          <v:shape id="_x0000_i1041" type="#_x0000_t75" style="width:468pt;height:36.75pt" o:ole="">
-            <v:imagedata r:id="rId15" o:title=""/>
-          </v:shape>
-          <o:OLEObject Type="Embed" ProgID="Word.OpenDocumentText.12" ShapeID="_x0000_i1041" DrawAspect="Content" ObjectID="_1751126998" r:id="rId16"/>
-        </w:object>
-      </w:r>
-    </w:p>
-    <w:p>
-      <w:r>
-        <w:t>Analyze the state of the domain controllers in the forest.</w:t>
-      </w:r>
-      <w:r>
-        <w:br/>
-      </w:r>
-      <w:bookmarkStart w:id="6" w:name="_MON_1751126950"/>
-      <w:bookmarkEnd w:id="6"/>
-      <w:r>
-        <w:object w:dxaOrig="9360" w:dyaOrig="735" w14:anchorId="77BDDBE0">
-          <v:shape id="_x0000_i1043" type="#_x0000_t75" style="width:468pt;height:36.75pt" o:ole="">
-            <v:imagedata r:id="rId17" o:title=""/>
-          </v:shape>
-          <o:OLEObject Type="Embed" ProgID="Word.OpenDocumentText.12" ShapeID="_x0000_i1043" DrawAspect="Content" ObjectID="_1751126999" r:id="rId18"/>
-        </w:object>
-      </w:r>
-    </w:p>
-    <w:p>
-      <w:r>
-        <w:t>Where are the Flexible Single Master Operation roles located.</w:t>
-      </w:r>
-      <w:r>
-        <w:br/>
-      </w:r>
-      <w:bookmarkStart w:id="7" w:name="_MON_1751126966"/>
-      <w:bookmarkEnd w:id="7"/>
-      <w:r>
-        <w:object w:dxaOrig="9360" w:dyaOrig="735" w14:anchorId="19B7369C">
-          <v:shape id="_x0000_i1045" type="#_x0000_t75" style="width:468pt;height:36.75pt" o:ole="">
-            <v:imagedata r:id="rId19" o:title=""/>
-          </v:shape>
-          <o:OLEObject Type="Embed" ProgID="Word.OpenDocumentText.12" ShapeID="_x0000_i1045" DrawAspect="Content" ObjectID="_1751127000" r:id="rId20"/>
-        </w:object>
-      </w:r>
-    </w:p>
+    <w:p/>
     <w:sectPr>
       <w:pgSz w:w="12240" w:h="15840"/>
       <w:pgMar w:top="1440" w:right="1440" w:bottom="1440" w:left="1440" w:header="720" w:footer="720" w:gutter="0"/>
@@ -725,6 +649,28 @@
       <w:szCs w:val="32"/>
     </w:rPr>
   </w:style>
+  <w:style w:type="paragraph" w:styleId="Heading2">
+    <w:name w:val="heading 2"/>
+    <w:basedOn w:val="Normal"/>
+    <w:next w:val="Normal"/>
+    <w:link w:val="Heading2Char"/>
+    <w:uiPriority w:val="9"/>
+    <w:unhideWhenUsed/>
+    <w:qFormat/>
+    <w:rsid w:val="00214C6B"/>
+    <w:pPr>
+      <w:keepNext/>
+      <w:keepLines/>
+      <w:spacing w:before="40" w:after="0"/>
+      <w:outlineLvl w:val="1"/>
+    </w:pPr>
+    <w:rPr>
+      <w:rFonts w:asciiTheme="majorHAnsi" w:eastAsiaTheme="majorEastAsia" w:hAnsiTheme="majorHAnsi" w:cstheme="majorBidi"/>
+      <w:color w:val="2F5496" w:themeColor="accent1" w:themeShade="BF"/>
+      <w:sz w:val="26"/>
+      <w:szCs w:val="26"/>
+    </w:rPr>
+  </w:style>
   <w:style w:type="character" w:default="1" w:styleId="DefaultParagraphFont">
     <w:name w:val="Default Paragraph Font"/>
     <w:uiPriority w:val="1"/>
@@ -797,6 +743,19 @@
       <w:color w:val="2F5496" w:themeColor="accent1" w:themeShade="BF"/>
       <w:sz w:val="32"/>
       <w:szCs w:val="32"/>
+    </w:rPr>
+  </w:style>
+  <w:style w:type="character" w:customStyle="1" w:styleId="Heading2Char">
+    <w:name w:val="Heading 2 Char"/>
+    <w:basedOn w:val="DefaultParagraphFont"/>
+    <w:link w:val="Heading2"/>
+    <w:uiPriority w:val="9"/>
+    <w:rsid w:val="00214C6B"/>
+    <w:rPr>
+      <w:rFonts w:asciiTheme="majorHAnsi" w:eastAsiaTheme="majorEastAsia" w:hAnsiTheme="majorHAnsi" w:cstheme="majorBidi"/>
+      <w:color w:val="2F5496" w:themeColor="accent1" w:themeShade="BF"/>
+      <w:sz w:val="26"/>
+      <w:szCs w:val="26"/>
     </w:rPr>
   </w:style>
 </w:styles>

</xml_diff>